<commit_message>
add to build 3383 platform
</commit_message>
<xml_diff>
--- a/README.docx
+++ b/README.docx
@@ -92,18 +92,10 @@
       </w:r>
       <w:proofErr w:type="spellEnd"/>
       <w:r>
-        <w:t xml:space="preserve"> clone https://github.com/</w:t>
-      </w:r>
-      <w:r>
-        <w:rPr>
-          <w:rFonts w:hint="eastAsia"/>
-        </w:rPr>
-        <w:t>tch-opensrc</w:t>
-      </w:r>
-      <w:bookmarkStart w:id="0" w:name="_GoBack"/>
-      <w:bookmarkEnd w:id="0"/>
-      <w:r>
-        <w:t>/TC72XX_LxG1.0.10mp5_OpenSrc.git</w:t>
+        <w:t xml:space="preserve"> clone https://github.com/mailenh</w:t>
+      </w:r>
+      <w:r>
+        <w:t>/TC72XX_LxG1.0.10mp5_OpenSrc</w:t>
       </w:r>
     </w:p>
     <w:p>
@@ -254,26 +246,46 @@
           <w:rFonts w:hint="eastAsia"/>
           <w:szCs w:val="24"/>
         </w:rPr>
-        <w:t>./build_gpl.sh clean</w:t>
-      </w:r>
-    </w:p>
-    <w:p>
-      <w:pPr>
+        <w:t xml:space="preserve">./build_gpl.sh </w:t>
+      </w:r>
+      <w:r>
         <w:rPr>
           <w:szCs w:val="24"/>
         </w:rPr>
-      </w:pPr>
+        <w:t>3384/93383LxG</w:t>
+      </w:r>
       <w:r>
         <w:rPr>
           <w:rFonts w:hint="eastAsia"/>
           <w:szCs w:val="24"/>
         </w:rPr>
-        <w:tab/>
-      </w:r>
-      <w:r>
-        <w:rPr>
+        <w:t xml:space="preserve"> </w:t>
+      </w:r>
+      <w:r>
+        <w:rPr>
+          <w:rFonts w:hint="eastAsia"/>
           <w:szCs w:val="24"/>
         </w:rPr>
+        <w:t>clean</w:t>
+      </w:r>
+    </w:p>
+    <w:p>
+      <w:pPr>
+        <w:rPr>
+          <w:szCs w:val="24"/>
+        </w:rPr>
+      </w:pPr>
+      <w:r>
+        <w:rPr>
+          <w:rFonts w:hint="eastAsia"/>
+          <w:szCs w:val="24"/>
+        </w:rPr>
+        <w:tab/>
+      </w:r>
+      <w:r>
+        <w:rPr>
+          <w:szCs w:val="24"/>
+        </w:rPr>
         <w:t>$</w:t>
       </w:r>
       <w:r>
@@ -282,6 +294,19 @@
           <w:szCs w:val="24"/>
         </w:rPr>
         <w:t>./build_gpl.sh</w:t>
+      </w:r>
+      <w:r>
+        <w:rPr>
+          <w:rFonts w:hint="eastAsia"/>
+          <w:szCs w:val="24"/>
+        </w:rPr>
+        <w:t xml:space="preserve"> </w:t>
+      </w:r>
+      <w:r>
+        <w:rPr>
+          <w:szCs w:val="24"/>
+        </w:rPr>
+        <w:t>3384/93383LxG</w:t>
       </w:r>
     </w:p>
     <w:p>
@@ -332,6 +357,16 @@
       </w:r>
     </w:p>
     <w:p>
+      <w:pPr>
+        <w:ind w:left="2400" w:firstLineChars="300" w:firstLine="720"/>
+      </w:pPr>
+      <w:bookmarkStart w:id="0" w:name="_GoBack"/>
+      <w:bookmarkEnd w:id="0"/>
+      <w:r>
+        <w:t>bcm93383LxG_kernel_rootfs_squash</w:t>
+      </w:r>
+    </w:p>
+    <w:p>
       <w:r>
         <w:t xml:space="preserve">    </w:t>
       </w:r>
@@ -346,6 +381,48 @@
     </w:p>
     <w:p>
       <w:r>
+        <w:rPr>
+          <w:rFonts w:hint="eastAsia"/>
+        </w:rPr>
+        <w:tab/>
+      </w:r>
+      <w:r>
+        <w:rPr>
+          <w:rFonts w:hint="eastAsia"/>
+        </w:rPr>
+        <w:tab/>
+      </w:r>
+      <w:r>
+        <w:rPr>
+          <w:rFonts w:hint="eastAsia"/>
+        </w:rPr>
+        <w:tab/>
+      </w:r>
+      <w:r>
+        <w:rPr>
+          <w:rFonts w:hint="eastAsia"/>
+        </w:rPr>
+        <w:tab/>
+      </w:r>
+      <w:r>
+        <w:rPr>
+          <w:rFonts w:hint="eastAsia"/>
+        </w:rPr>
+        <w:tab/>
+      </w:r>
+      <w:r>
+        <w:rPr>
+          <w:rFonts w:hint="eastAsia"/>
+        </w:rPr>
+        <w:tab/>
+        <w:t xml:space="preserve">  </w:t>
+      </w:r>
+      <w:r>
+        <w:t>bcm93383LxG_apps.bin_nor_jffs2</w:t>
+      </w:r>
+    </w:p>
+    <w:p>
+      <w:r>
         <w:t xml:space="preserve">    </w:t>
       </w:r>
       <w:proofErr w:type="gramStart"/>
@@ -363,6 +440,42 @@
       <w:proofErr w:type="spellEnd"/>
       <w:r>
         <w:t xml:space="preserve">        - bcm3384_kernel</w:t>
+      </w:r>
+    </w:p>
+    <w:p>
+      <w:r>
+        <w:rPr>
+          <w:rFonts w:hint="eastAsia"/>
+        </w:rPr>
+        <w:tab/>
+      </w:r>
+      <w:r>
+        <w:rPr>
+          <w:rFonts w:hint="eastAsia"/>
+        </w:rPr>
+        <w:tab/>
+      </w:r>
+      <w:r>
+        <w:rPr>
+          <w:rFonts w:hint="eastAsia"/>
+        </w:rPr>
+        <w:tab/>
+      </w:r>
+      <w:r>
+        <w:rPr>
+          <w:rFonts w:hint="eastAsia"/>
+        </w:rPr>
+        <w:tab/>
+      </w:r>
+      <w:r>
+        <w:rPr>
+          <w:rFonts w:hint="eastAsia"/>
+        </w:rPr>
+        <w:tab/>
+        <w:t xml:space="preserve">      </w:t>
+      </w:r>
+      <w:r>
+        <w:t>bcm93383LxG_kernel</w:t>
       </w:r>
     </w:p>
     <w:p>
@@ -390,6 +503,48 @@
     </w:p>
     <w:p>
       <w:r>
+        <w:rPr>
+          <w:rFonts w:hint="eastAsia"/>
+        </w:rPr>
+        <w:tab/>
+      </w:r>
+      <w:r>
+        <w:rPr>
+          <w:rFonts w:hint="eastAsia"/>
+        </w:rPr>
+        <w:tab/>
+      </w:r>
+      <w:r>
+        <w:rPr>
+          <w:rFonts w:hint="eastAsia"/>
+        </w:rPr>
+        <w:tab/>
+      </w:r>
+      <w:r>
+        <w:rPr>
+          <w:rFonts w:hint="eastAsia"/>
+        </w:rPr>
+        <w:tab/>
+      </w:r>
+      <w:r>
+        <w:rPr>
+          <w:rFonts w:hint="eastAsia"/>
+        </w:rPr>
+        <w:tab/>
+      </w:r>
+      <w:r>
+        <w:rPr>
+          <w:rFonts w:hint="eastAsia"/>
+        </w:rPr>
+        <w:tab/>
+        <w:t xml:space="preserve"> </w:t>
+      </w:r>
+      <w:r>
+        <w:t>bcm93383LxG_rootfs_ubifs_bs128k_ps2k</w:t>
+      </w:r>
+    </w:p>
+    <w:p>
+      <w:r>
         <w:t xml:space="preserve">    </w:t>
       </w:r>
       <w:proofErr w:type="gramStart"/>
@@ -415,6 +570,48 @@
       <w:proofErr w:type="spellEnd"/>
       <w:r>
         <w:t xml:space="preserve">  - bcm3384_apps.bin_nand_ubifs_bs128k_ps2k</w:t>
+      </w:r>
+    </w:p>
+    <w:p>
+      <w:r>
+        <w:rPr>
+          <w:rFonts w:hint="eastAsia"/>
+        </w:rPr>
+        <w:tab/>
+      </w:r>
+      <w:r>
+        <w:rPr>
+          <w:rFonts w:hint="eastAsia"/>
+        </w:rPr>
+        <w:tab/>
+      </w:r>
+      <w:r>
+        <w:rPr>
+          <w:rFonts w:hint="eastAsia"/>
+        </w:rPr>
+        <w:tab/>
+      </w:r>
+      <w:r>
+        <w:rPr>
+          <w:rFonts w:hint="eastAsia"/>
+        </w:rPr>
+        <w:tab/>
+      </w:r>
+      <w:r>
+        <w:rPr>
+          <w:rFonts w:hint="eastAsia"/>
+        </w:rPr>
+        <w:tab/>
+      </w:r>
+      <w:r>
+        <w:rPr>
+          <w:rFonts w:hint="eastAsia"/>
+        </w:rPr>
+        <w:tab/>
+        <w:t xml:space="preserve"> </w:t>
+      </w:r>
+      <w:r>
+        <w:t>bcm93383LxG_apps.bin_nand_ubifs_bs128k_ps2k</w:t>
       </w:r>
     </w:p>
     <w:sectPr>

</xml_diff>

<commit_message>
add to build 3383 and 3384 platform
</commit_message>
<xml_diff>
--- a/README.docx
+++ b/README.docx
@@ -54,29 +54,29 @@
         </w:numPr>
         <w:ind w:leftChars="0"/>
         <w:rPr>
-          <w:sz w:val="32"/>
-          <w:szCs w:val="32"/>
-        </w:rPr>
-      </w:pPr>
-      <w:r>
-        <w:rPr>
-          <w:sz w:val="32"/>
-          <w:szCs w:val="32"/>
+          <w:sz w:val="28"/>
+          <w:szCs w:val="28"/>
+        </w:rPr>
+      </w:pPr>
+      <w:r>
+        <w:rPr>
+          <w:sz w:val="28"/>
+          <w:szCs w:val="28"/>
         </w:rPr>
         <w:t xml:space="preserve">Checkout source code by </w:t>
       </w:r>
       <w:r>
         <w:rPr>
           <w:rFonts w:hint="eastAsia"/>
-          <w:sz w:val="32"/>
-          <w:szCs w:val="32"/>
+          <w:sz w:val="28"/>
+          <w:szCs w:val="28"/>
         </w:rPr>
         <w:t>GitHub</w:t>
       </w:r>
       <w:r>
         <w:rPr>
-          <w:sz w:val="32"/>
-          <w:szCs w:val="32"/>
+          <w:sz w:val="28"/>
+          <w:szCs w:val="28"/>
         </w:rPr>
         <w:t xml:space="preserve"> :</w:t>
       </w:r>
@@ -114,22 +114,22 @@
         </w:numPr>
         <w:ind w:leftChars="0"/>
         <w:rPr>
-          <w:sz w:val="32"/>
-          <w:szCs w:val="32"/>
-        </w:rPr>
-      </w:pPr>
-      <w:r>
-        <w:rPr>
-          <w:sz w:val="32"/>
-          <w:szCs w:val="32"/>
+          <w:sz w:val="28"/>
+          <w:szCs w:val="28"/>
+        </w:rPr>
+      </w:pPr>
+      <w:r>
+        <w:rPr>
+          <w:sz w:val="28"/>
+          <w:szCs w:val="28"/>
         </w:rPr>
         <w:t>Install toolchains on /opt</w:t>
       </w:r>
       <w:r>
         <w:rPr>
           <w:rFonts w:hint="eastAsia"/>
-          <w:sz w:val="32"/>
-          <w:szCs w:val="32"/>
+          <w:sz w:val="28"/>
+          <w:szCs w:val="28"/>
         </w:rPr>
         <w:t xml:space="preserve"> :</w:t>
       </w:r>
@@ -170,54 +170,54 @@
         </w:numPr>
         <w:ind w:leftChars="0"/>
         <w:rPr>
-          <w:sz w:val="32"/>
-          <w:szCs w:val="32"/>
-        </w:rPr>
-      </w:pPr>
-      <w:r>
-        <w:rPr>
-          <w:sz w:val="32"/>
-          <w:szCs w:val="32"/>
+          <w:sz w:val="28"/>
+          <w:szCs w:val="28"/>
+        </w:rPr>
+      </w:pPr>
+      <w:r>
+        <w:rPr>
+          <w:sz w:val="28"/>
+          <w:szCs w:val="28"/>
         </w:rPr>
         <w:t xml:space="preserve">Build </w:t>
       </w:r>
       <w:proofErr w:type="spellStart"/>
       <w:r>
         <w:rPr>
-          <w:sz w:val="32"/>
-          <w:szCs w:val="32"/>
+          <w:sz w:val="28"/>
+          <w:szCs w:val="28"/>
         </w:rPr>
         <w:t>linux</w:t>
       </w:r>
       <w:proofErr w:type="spellEnd"/>
       <w:r>
         <w:rPr>
-          <w:sz w:val="32"/>
-          <w:szCs w:val="32"/>
+          <w:sz w:val="28"/>
+          <w:szCs w:val="28"/>
         </w:rPr>
         <w:t xml:space="preserve"> source code for kernel, </w:t>
       </w:r>
       <w:proofErr w:type="spellStart"/>
       <w:r>
         <w:rPr>
-          <w:sz w:val="32"/>
-          <w:szCs w:val="32"/>
+          <w:sz w:val="28"/>
+          <w:szCs w:val="28"/>
         </w:rPr>
         <w:t>rootfs</w:t>
       </w:r>
       <w:proofErr w:type="spellEnd"/>
       <w:r>
         <w:rPr>
-          <w:sz w:val="32"/>
-          <w:szCs w:val="32"/>
+          <w:sz w:val="28"/>
+          <w:szCs w:val="28"/>
         </w:rPr>
         <w:t xml:space="preserve"> and apps images</w:t>
       </w:r>
       <w:r>
         <w:rPr>
           <w:rFonts w:hint="eastAsia"/>
-          <w:sz w:val="32"/>
-          <w:szCs w:val="32"/>
+          <w:sz w:val="28"/>
+          <w:szCs w:val="28"/>
         </w:rPr>
         <w:t xml:space="preserve"> :</w:t>
       </w:r>
@@ -323,14 +323,14 @@
         </w:numPr>
         <w:ind w:leftChars="0"/>
         <w:rPr>
-          <w:sz w:val="32"/>
-          <w:szCs w:val="32"/>
-        </w:rPr>
-      </w:pPr>
-      <w:r>
-        <w:rPr>
-          <w:sz w:val="32"/>
-          <w:szCs w:val="32"/>
+          <w:sz w:val="28"/>
+          <w:szCs w:val="28"/>
+        </w:rPr>
+      </w:pPr>
+      <w:r>
+        <w:rPr>
+          <w:sz w:val="28"/>
+          <w:szCs w:val="28"/>
         </w:rPr>
         <w:t>All the partition images will be created on targets/3384 :</w:t>
       </w:r>
@@ -357,262 +357,243 @@
       </w:r>
     </w:p>
     <w:p>
-      <w:pPr>
-        <w:ind w:left="2400" w:firstLineChars="300" w:firstLine="720"/>
-      </w:pPr>
+      <w:r>
+        <w:t xml:space="preserve">    </w:t>
+      </w:r>
+      <w:proofErr w:type="gramStart"/>
+      <w:r>
+        <w:t>apps</w:t>
+      </w:r>
+      <w:proofErr w:type="gramEnd"/>
+      <w:r>
+        <w:t xml:space="preserve"> partition for nor   - bcm3384_apps.bin_nor_jffs2</w:t>
+      </w:r>
+    </w:p>
+    <w:p>
+      <w:r>
+        <w:t xml:space="preserve">    </w:t>
+      </w:r>
+      <w:proofErr w:type="gramStart"/>
+      <w:r>
+        <w:t>kernel</w:t>
+      </w:r>
+      <w:proofErr w:type="gramEnd"/>
+      <w:r>
+        <w:t xml:space="preserve"> for </w:t>
+      </w:r>
+      <w:proofErr w:type="spellStart"/>
+      <w:r>
+        <w:t>nand</w:t>
+      </w:r>
+      <w:proofErr w:type="spellEnd"/>
+      <w:r>
+        <w:t xml:space="preserve">        - bcm3384_kernel</w:t>
+      </w:r>
+    </w:p>
+    <w:p>
+      <w:r>
+        <w:t xml:space="preserve">    </w:t>
+      </w:r>
+      <w:proofErr w:type="spellStart"/>
+      <w:proofErr w:type="gramStart"/>
+      <w:r>
+        <w:t>rootfs</w:t>
+      </w:r>
+      <w:proofErr w:type="spellEnd"/>
+      <w:proofErr w:type="gramEnd"/>
+      <w:r>
+        <w:t xml:space="preserve"> for </w:t>
+      </w:r>
+      <w:proofErr w:type="spellStart"/>
+      <w:r>
+        <w:t>nand</w:t>
+      </w:r>
+      <w:proofErr w:type="spellEnd"/>
+      <w:r>
+        <w:t xml:space="preserve">        - bcm3384_rootfs_ubifs_bs128k_ps2k</w:t>
+      </w:r>
+    </w:p>
+    <w:p>
+      <w:pPr>
+        <w:rPr>
+          <w:rFonts w:hint="eastAsia"/>
+        </w:rPr>
+      </w:pPr>
+      <w:r>
+        <w:t xml:space="preserve">    </w:t>
+      </w:r>
+      <w:proofErr w:type="gramStart"/>
+      <w:r>
+        <w:t>apps</w:t>
+      </w:r>
+      <w:proofErr w:type="gramEnd"/>
+      <w:r>
+        <w:t xml:space="preserve"> </w:t>
+      </w:r>
+      <w:proofErr w:type="spellStart"/>
+      <w:r>
+        <w:t>patition</w:t>
+      </w:r>
+      <w:proofErr w:type="spellEnd"/>
+      <w:r>
+        <w:t xml:space="preserve"> for </w:t>
+      </w:r>
+      <w:proofErr w:type="spellStart"/>
+      <w:r>
+        <w:t>nand</w:t>
+      </w:r>
+      <w:proofErr w:type="spellEnd"/>
+      <w:r>
+        <w:t xml:space="preserve">  - bcm3384_apps.bin_nand_ubifs_bs128k_ps2k</w:t>
+      </w:r>
+    </w:p>
+    <w:p/>
+    <w:p>
+      <w:pPr>
+        <w:pStyle w:val="a3"/>
+        <w:numPr>
+          <w:ilvl w:val="0"/>
+          <w:numId w:val="5"/>
+        </w:numPr>
+        <w:ind w:leftChars="0"/>
+        <w:rPr>
+          <w:sz w:val="28"/>
+          <w:szCs w:val="28"/>
+        </w:rPr>
+      </w:pPr>
+      <w:r>
+        <w:rPr>
+          <w:sz w:val="28"/>
+          <w:szCs w:val="28"/>
+        </w:rPr>
+        <w:t>All the partition images will be created on targets/</w:t>
+      </w:r>
+      <w:r>
+        <w:rPr>
+          <w:rFonts w:hint="eastAsia"/>
+          <w:sz w:val="28"/>
+          <w:szCs w:val="28"/>
+        </w:rPr>
+        <w:t>93383LxG</w:t>
+      </w:r>
+      <w:r>
+        <w:rPr>
+          <w:sz w:val="28"/>
+          <w:szCs w:val="28"/>
+        </w:rPr>
+        <w:t xml:space="preserve"> :</w:t>
+      </w:r>
+    </w:p>
+    <w:p>
+      <w:r>
+        <w:tab/>
+      </w:r>
+      <w:proofErr w:type="gramStart"/>
+      <w:r>
+        <w:t>kernel</w:t>
+      </w:r>
+      <w:proofErr w:type="gramEnd"/>
+      <w:r>
+        <w:t xml:space="preserve"> and </w:t>
+      </w:r>
+      <w:proofErr w:type="spellStart"/>
+      <w:r>
+        <w:t>rootfs</w:t>
+      </w:r>
+      <w:proofErr w:type="spellEnd"/>
+      <w:r>
+        <w:t xml:space="preserve"> for nor - bcm93383LxG_kernel_rootfs_squash</w:t>
+      </w:r>
+    </w:p>
+    <w:p>
+      <w:r>
+        <w:t xml:space="preserve">    </w:t>
+      </w:r>
+      <w:proofErr w:type="gramStart"/>
+      <w:r>
+        <w:t>apps</w:t>
+      </w:r>
+      <w:proofErr w:type="gramEnd"/>
+      <w:r>
+        <w:t xml:space="preserve"> partition for nor   - bcm93383LxG_apps.bin_nor_jffs2</w:t>
+      </w:r>
+    </w:p>
+    <w:p>
+      <w:r>
+        <w:t xml:space="preserve">    </w:t>
+      </w:r>
+      <w:proofErr w:type="gramStart"/>
+      <w:r>
+        <w:t>kernel</w:t>
+      </w:r>
+      <w:proofErr w:type="gramEnd"/>
+      <w:r>
+        <w:t xml:space="preserve"> for </w:t>
+      </w:r>
+      <w:proofErr w:type="spellStart"/>
+      <w:r>
+        <w:t>nand</w:t>
+      </w:r>
+      <w:proofErr w:type="spellEnd"/>
+      <w:r>
+        <w:t xml:space="preserve">        - bcm93383LxG_kernel</w:t>
+      </w:r>
+    </w:p>
+    <w:p>
+      <w:r>
+        <w:t xml:space="preserve">    </w:t>
+      </w:r>
+      <w:proofErr w:type="spellStart"/>
+      <w:proofErr w:type="gramStart"/>
+      <w:r>
+        <w:t>rootfs</w:t>
+      </w:r>
+      <w:proofErr w:type="spellEnd"/>
+      <w:proofErr w:type="gramEnd"/>
+      <w:r>
+        <w:t xml:space="preserve"> for </w:t>
+      </w:r>
+      <w:proofErr w:type="spellStart"/>
+      <w:r>
+        <w:t>nand</w:t>
+      </w:r>
+      <w:proofErr w:type="spellEnd"/>
+      <w:r>
+        <w:t xml:space="preserve">        - bcm93383LxG_rootfs_ubifs_bs128k_ps2k</w:t>
+      </w:r>
+    </w:p>
+    <w:p>
+      <w:r>
+        <w:t xml:space="preserve">    </w:t>
+      </w:r>
+      <w:proofErr w:type="gramStart"/>
+      <w:r>
+        <w:t>apps</w:t>
+      </w:r>
+      <w:proofErr w:type="gramEnd"/>
+      <w:r>
+        <w:t xml:space="preserve"> </w:t>
+      </w:r>
+      <w:proofErr w:type="spellStart"/>
+      <w:r>
+        <w:t>patition</w:t>
+      </w:r>
+      <w:proofErr w:type="spellEnd"/>
+      <w:r>
+        <w:t xml:space="preserve"> for </w:t>
+      </w:r>
+      <w:proofErr w:type="spellStart"/>
+      <w:r>
+        <w:t>nand</w:t>
+      </w:r>
+      <w:proofErr w:type="spellEnd"/>
+      <w:r>
+        <w:t xml:space="preserve">  - bcm93383LxG_apps.bin_nand_ubifs_bs128k_ps2k</w:t>
+      </w:r>
+    </w:p>
+    <w:p>
       <w:bookmarkStart w:id="0" w:name="_GoBack"/>
       <w:bookmarkEnd w:id="0"/>
-      <w:r>
-        <w:t>bcm93383LxG_kernel_rootfs_squash</w:t>
-      </w:r>
-    </w:p>
-    <w:p>
-      <w:r>
-        <w:t xml:space="preserve">    </w:t>
-      </w:r>
-      <w:proofErr w:type="gramStart"/>
-      <w:r>
-        <w:t>apps</w:t>
-      </w:r>
-      <w:proofErr w:type="gramEnd"/>
-      <w:r>
-        <w:t xml:space="preserve"> partition for nor   - bcm3384_apps.bin_nor_jffs2</w:t>
-      </w:r>
-    </w:p>
-    <w:p>
-      <w:r>
-        <w:rPr>
-          <w:rFonts w:hint="eastAsia"/>
-        </w:rPr>
-        <w:tab/>
-      </w:r>
-      <w:r>
-        <w:rPr>
-          <w:rFonts w:hint="eastAsia"/>
-        </w:rPr>
-        <w:tab/>
-      </w:r>
-      <w:r>
-        <w:rPr>
-          <w:rFonts w:hint="eastAsia"/>
-        </w:rPr>
-        <w:tab/>
-      </w:r>
-      <w:r>
-        <w:rPr>
-          <w:rFonts w:hint="eastAsia"/>
-        </w:rPr>
-        <w:tab/>
-      </w:r>
-      <w:r>
-        <w:rPr>
-          <w:rFonts w:hint="eastAsia"/>
-        </w:rPr>
-        <w:tab/>
-      </w:r>
-      <w:r>
-        <w:rPr>
-          <w:rFonts w:hint="eastAsia"/>
-        </w:rPr>
-        <w:tab/>
-        <w:t xml:space="preserve">  </w:t>
-      </w:r>
-      <w:r>
-        <w:t>bcm93383LxG_apps.bin_nor_jffs2</w:t>
-      </w:r>
-    </w:p>
-    <w:p>
-      <w:r>
-        <w:t xml:space="preserve">    </w:t>
-      </w:r>
-      <w:proofErr w:type="gramStart"/>
-      <w:r>
-        <w:t>kernel</w:t>
-      </w:r>
-      <w:proofErr w:type="gramEnd"/>
-      <w:r>
-        <w:t xml:space="preserve"> for </w:t>
-      </w:r>
-      <w:proofErr w:type="spellStart"/>
-      <w:r>
-        <w:t>nand</w:t>
-      </w:r>
-      <w:proofErr w:type="spellEnd"/>
-      <w:r>
-        <w:t xml:space="preserve">        - bcm3384_kernel</w:t>
-      </w:r>
-    </w:p>
-    <w:p>
-      <w:r>
-        <w:rPr>
-          <w:rFonts w:hint="eastAsia"/>
-        </w:rPr>
-        <w:tab/>
-      </w:r>
-      <w:r>
-        <w:rPr>
-          <w:rFonts w:hint="eastAsia"/>
-        </w:rPr>
-        <w:tab/>
-      </w:r>
-      <w:r>
-        <w:rPr>
-          <w:rFonts w:hint="eastAsia"/>
-        </w:rPr>
-        <w:tab/>
-      </w:r>
-      <w:r>
-        <w:rPr>
-          <w:rFonts w:hint="eastAsia"/>
-        </w:rPr>
-        <w:tab/>
-      </w:r>
-      <w:r>
-        <w:rPr>
-          <w:rFonts w:hint="eastAsia"/>
-        </w:rPr>
-        <w:tab/>
-        <w:t xml:space="preserve">      </w:t>
-      </w:r>
-      <w:r>
-        <w:t>bcm93383LxG_kernel</w:t>
-      </w:r>
-    </w:p>
-    <w:p>
-      <w:r>
-        <w:t xml:space="preserve">    </w:t>
-      </w:r>
-      <w:proofErr w:type="spellStart"/>
-      <w:proofErr w:type="gramStart"/>
-      <w:r>
-        <w:t>rootfs</w:t>
-      </w:r>
-      <w:proofErr w:type="spellEnd"/>
-      <w:proofErr w:type="gramEnd"/>
-      <w:r>
-        <w:t xml:space="preserve"> for </w:t>
-      </w:r>
-      <w:proofErr w:type="spellStart"/>
-      <w:r>
-        <w:t>nand</w:t>
-      </w:r>
-      <w:proofErr w:type="spellEnd"/>
-      <w:r>
-        <w:t xml:space="preserve">        - bcm3384_rootfs_ubifs_bs128k_ps2k</w:t>
-      </w:r>
-    </w:p>
-    <w:p>
-      <w:r>
-        <w:rPr>
-          <w:rFonts w:hint="eastAsia"/>
-        </w:rPr>
-        <w:tab/>
-      </w:r>
-      <w:r>
-        <w:rPr>
-          <w:rFonts w:hint="eastAsia"/>
-        </w:rPr>
-        <w:tab/>
-      </w:r>
-      <w:r>
-        <w:rPr>
-          <w:rFonts w:hint="eastAsia"/>
-        </w:rPr>
-        <w:tab/>
-      </w:r>
-      <w:r>
-        <w:rPr>
-          <w:rFonts w:hint="eastAsia"/>
-        </w:rPr>
-        <w:tab/>
-      </w:r>
-      <w:r>
-        <w:rPr>
-          <w:rFonts w:hint="eastAsia"/>
-        </w:rPr>
-        <w:tab/>
-      </w:r>
-      <w:r>
-        <w:rPr>
-          <w:rFonts w:hint="eastAsia"/>
-        </w:rPr>
-        <w:tab/>
-        <w:t xml:space="preserve"> </w:t>
-      </w:r>
-      <w:r>
-        <w:t>bcm93383LxG_rootfs_ubifs_bs128k_ps2k</w:t>
-      </w:r>
-    </w:p>
-    <w:p>
-      <w:r>
-        <w:t xml:space="preserve">    </w:t>
-      </w:r>
-      <w:proofErr w:type="gramStart"/>
-      <w:r>
-        <w:t>apps</w:t>
-      </w:r>
-      <w:proofErr w:type="gramEnd"/>
-      <w:r>
-        <w:t xml:space="preserve"> </w:t>
-      </w:r>
-      <w:proofErr w:type="spellStart"/>
-      <w:r>
-        <w:t>patition</w:t>
-      </w:r>
-      <w:proofErr w:type="spellEnd"/>
-      <w:r>
-        <w:t xml:space="preserve"> for </w:t>
-      </w:r>
-      <w:proofErr w:type="spellStart"/>
-      <w:r>
-        <w:t>nand</w:t>
-      </w:r>
-      <w:proofErr w:type="spellEnd"/>
-      <w:r>
-        <w:t xml:space="preserve">  - bcm3384_apps.bin_nand_ubifs_bs128k_ps2k</w:t>
-      </w:r>
-    </w:p>
-    <w:p>
-      <w:r>
-        <w:rPr>
-          <w:rFonts w:hint="eastAsia"/>
-        </w:rPr>
-        <w:tab/>
-      </w:r>
-      <w:r>
-        <w:rPr>
-          <w:rFonts w:hint="eastAsia"/>
-        </w:rPr>
-        <w:tab/>
-      </w:r>
-      <w:r>
-        <w:rPr>
-          <w:rFonts w:hint="eastAsia"/>
-        </w:rPr>
-        <w:tab/>
-      </w:r>
-      <w:r>
-        <w:rPr>
-          <w:rFonts w:hint="eastAsia"/>
-        </w:rPr>
-        <w:tab/>
-      </w:r>
-      <w:r>
-        <w:rPr>
-          <w:rFonts w:hint="eastAsia"/>
-        </w:rPr>
-        <w:tab/>
-      </w:r>
-      <w:r>
-        <w:rPr>
-          <w:rFonts w:hint="eastAsia"/>
-        </w:rPr>
-        <w:tab/>
-        <w:t xml:space="preserve"> </w:t>
-      </w:r>
-      <w:r>
-        <w:t>bcm93383LxG_apps.bin_nand_ubifs_bs128k_ps2k</w:t>
-      </w:r>
     </w:p>
     <w:sectPr>
       <w:pgSz w:w="11906" w:h="16838"/>
@@ -627,6 +608,118 @@
 <file path=word/numbering.xml><?xml version="1.0" encoding="utf-8"?>
 <w:numbering xmlns:wpc="http://schemas.microsoft.com/office/word/2010/wordprocessingCanvas" xmlns:mc="http://schemas.openxmlformats.org/markup-compatibility/2006" xmlns:o="urn:schemas-microsoft-com:office:office" xmlns:r="http://schemas.openxmlformats.org/officeDocument/2006/relationships" xmlns:m="http://schemas.openxmlformats.org/officeDocument/2006/math" xmlns:v="urn:schemas-microsoft-com:vml" xmlns:wp14="http://schemas.microsoft.com/office/word/2010/wordprocessingDrawing" xmlns:wp="http://schemas.openxmlformats.org/drawingml/2006/wordprocessingDrawing" xmlns:w10="urn:schemas-microsoft-com:office:word" xmlns:w="http://schemas.openxmlformats.org/wordprocessingml/2006/main" xmlns:w14="http://schemas.microsoft.com/office/word/2010/wordml" xmlns:wpg="http://schemas.microsoft.com/office/word/2010/wordprocessingGroup" xmlns:wpi="http://schemas.microsoft.com/office/word/2010/wordprocessingInk" xmlns:wne="http://schemas.microsoft.com/office/word/2006/wordml" xmlns:wps="http://schemas.microsoft.com/office/word/2010/wordprocessingShape" mc:Ignorable="w14 wp14">
   <w:abstractNum w:abstractNumId="0">
+    <w:nsid w:val="3E40680E"/>
+    <w:multiLevelType w:val="hybridMultilevel"/>
+    <w:tmpl w:val="18747806"/>
+    <w:lvl w:ilvl="0" w:tplc="ECD44428">
+      <w:numFmt w:val="bullet"/>
+      <w:lvlText w:val="-"/>
+      <w:lvlJc w:val="left"/>
+      <w:pPr>
+        <w:ind w:left="3240" w:hanging="360"/>
+      </w:pPr>
+      <w:rPr>
+        <w:rFonts w:ascii="Calibri" w:eastAsiaTheme="minorEastAsia" w:hAnsi="Calibri" w:cstheme="minorBidi" w:hint="default"/>
+      </w:rPr>
+    </w:lvl>
+    <w:lvl w:ilvl="1" w:tplc="04090003" w:tentative="1">
+      <w:start w:val="1"/>
+      <w:numFmt w:val="bullet"/>
+      <w:lvlText w:val=""/>
+      <w:lvlJc w:val="left"/>
+      <w:pPr>
+        <w:ind w:left="3840" w:hanging="480"/>
+      </w:pPr>
+      <w:rPr>
+        <w:rFonts w:ascii="Wingdings" w:hAnsi="Wingdings" w:hint="default"/>
+      </w:rPr>
+    </w:lvl>
+    <w:lvl w:ilvl="2" w:tplc="04090005" w:tentative="1">
+      <w:start w:val="1"/>
+      <w:numFmt w:val="bullet"/>
+      <w:lvlText w:val=""/>
+      <w:lvlJc w:val="left"/>
+      <w:pPr>
+        <w:ind w:left="4320" w:hanging="480"/>
+      </w:pPr>
+      <w:rPr>
+        <w:rFonts w:ascii="Wingdings" w:hAnsi="Wingdings" w:hint="default"/>
+      </w:rPr>
+    </w:lvl>
+    <w:lvl w:ilvl="3" w:tplc="04090001" w:tentative="1">
+      <w:start w:val="1"/>
+      <w:numFmt w:val="bullet"/>
+      <w:lvlText w:val=""/>
+      <w:lvlJc w:val="left"/>
+      <w:pPr>
+        <w:ind w:left="4800" w:hanging="480"/>
+      </w:pPr>
+      <w:rPr>
+        <w:rFonts w:ascii="Wingdings" w:hAnsi="Wingdings" w:hint="default"/>
+      </w:rPr>
+    </w:lvl>
+    <w:lvl w:ilvl="4" w:tplc="04090003" w:tentative="1">
+      <w:start w:val="1"/>
+      <w:numFmt w:val="bullet"/>
+      <w:lvlText w:val=""/>
+      <w:lvlJc w:val="left"/>
+      <w:pPr>
+        <w:ind w:left="5280" w:hanging="480"/>
+      </w:pPr>
+      <w:rPr>
+        <w:rFonts w:ascii="Wingdings" w:hAnsi="Wingdings" w:hint="default"/>
+      </w:rPr>
+    </w:lvl>
+    <w:lvl w:ilvl="5" w:tplc="04090005" w:tentative="1">
+      <w:start w:val="1"/>
+      <w:numFmt w:val="bullet"/>
+      <w:lvlText w:val=""/>
+      <w:lvlJc w:val="left"/>
+      <w:pPr>
+        <w:ind w:left="5760" w:hanging="480"/>
+      </w:pPr>
+      <w:rPr>
+        <w:rFonts w:ascii="Wingdings" w:hAnsi="Wingdings" w:hint="default"/>
+      </w:rPr>
+    </w:lvl>
+    <w:lvl w:ilvl="6" w:tplc="04090001" w:tentative="1">
+      <w:start w:val="1"/>
+      <w:numFmt w:val="bullet"/>
+      <w:lvlText w:val=""/>
+      <w:lvlJc w:val="left"/>
+      <w:pPr>
+        <w:ind w:left="6240" w:hanging="480"/>
+      </w:pPr>
+      <w:rPr>
+        <w:rFonts w:ascii="Wingdings" w:hAnsi="Wingdings" w:hint="default"/>
+      </w:rPr>
+    </w:lvl>
+    <w:lvl w:ilvl="7" w:tplc="04090003" w:tentative="1">
+      <w:start w:val="1"/>
+      <w:numFmt w:val="bullet"/>
+      <w:lvlText w:val=""/>
+      <w:lvlJc w:val="left"/>
+      <w:pPr>
+        <w:ind w:left="6720" w:hanging="480"/>
+      </w:pPr>
+      <w:rPr>
+        <w:rFonts w:ascii="Wingdings" w:hAnsi="Wingdings" w:hint="default"/>
+      </w:rPr>
+    </w:lvl>
+    <w:lvl w:ilvl="8" w:tplc="04090005" w:tentative="1">
+      <w:start w:val="1"/>
+      <w:numFmt w:val="bullet"/>
+      <w:lvlText w:val=""/>
+      <w:lvlJc w:val="left"/>
+      <w:pPr>
+        <w:ind w:left="7200" w:hanging="480"/>
+      </w:pPr>
+      <w:rPr>
+        <w:rFonts w:ascii="Wingdings" w:hAnsi="Wingdings" w:hint="default"/>
+      </w:rPr>
+    </w:lvl>
+  </w:abstractNum>
+  <w:abstractNum w:abstractNumId="1">
     <w:nsid w:val="57E40EC4"/>
     <w:multiLevelType w:val="hybridMultilevel"/>
     <w:tmpl w:val="D1E61D2E"/>
@@ -739,8 +832,253 @@
       </w:rPr>
     </w:lvl>
   </w:abstractNum>
+  <w:abstractNum w:abstractNumId="2">
+    <w:nsid w:val="61486145"/>
+    <w:multiLevelType w:val="hybridMultilevel"/>
+    <w:tmpl w:val="3F3E92DE"/>
+    <w:lvl w:ilvl="0" w:tplc="004A95E6">
+      <w:numFmt w:val="bullet"/>
+      <w:lvlText w:val="-"/>
+      <w:lvlJc w:val="left"/>
+      <w:pPr>
+        <w:ind w:left="3240" w:hanging="360"/>
+      </w:pPr>
+      <w:rPr>
+        <w:rFonts w:ascii="Calibri" w:eastAsiaTheme="minorEastAsia" w:hAnsi="Calibri" w:cstheme="minorBidi" w:hint="default"/>
+      </w:rPr>
+    </w:lvl>
+    <w:lvl w:ilvl="1" w:tplc="04090003" w:tentative="1">
+      <w:start w:val="1"/>
+      <w:numFmt w:val="bullet"/>
+      <w:lvlText w:val=""/>
+      <w:lvlJc w:val="left"/>
+      <w:pPr>
+        <w:ind w:left="3840" w:hanging="480"/>
+      </w:pPr>
+      <w:rPr>
+        <w:rFonts w:ascii="Wingdings" w:hAnsi="Wingdings" w:hint="default"/>
+      </w:rPr>
+    </w:lvl>
+    <w:lvl w:ilvl="2" w:tplc="04090005" w:tentative="1">
+      <w:start w:val="1"/>
+      <w:numFmt w:val="bullet"/>
+      <w:lvlText w:val=""/>
+      <w:lvlJc w:val="left"/>
+      <w:pPr>
+        <w:ind w:left="4320" w:hanging="480"/>
+      </w:pPr>
+      <w:rPr>
+        <w:rFonts w:ascii="Wingdings" w:hAnsi="Wingdings" w:hint="default"/>
+      </w:rPr>
+    </w:lvl>
+    <w:lvl w:ilvl="3" w:tplc="04090001" w:tentative="1">
+      <w:start w:val="1"/>
+      <w:numFmt w:val="bullet"/>
+      <w:lvlText w:val=""/>
+      <w:lvlJc w:val="left"/>
+      <w:pPr>
+        <w:ind w:left="4800" w:hanging="480"/>
+      </w:pPr>
+      <w:rPr>
+        <w:rFonts w:ascii="Wingdings" w:hAnsi="Wingdings" w:hint="default"/>
+      </w:rPr>
+    </w:lvl>
+    <w:lvl w:ilvl="4" w:tplc="04090003" w:tentative="1">
+      <w:start w:val="1"/>
+      <w:numFmt w:val="bullet"/>
+      <w:lvlText w:val=""/>
+      <w:lvlJc w:val="left"/>
+      <w:pPr>
+        <w:ind w:left="5280" w:hanging="480"/>
+      </w:pPr>
+      <w:rPr>
+        <w:rFonts w:ascii="Wingdings" w:hAnsi="Wingdings" w:hint="default"/>
+      </w:rPr>
+    </w:lvl>
+    <w:lvl w:ilvl="5" w:tplc="04090005" w:tentative="1">
+      <w:start w:val="1"/>
+      <w:numFmt w:val="bullet"/>
+      <w:lvlText w:val=""/>
+      <w:lvlJc w:val="left"/>
+      <w:pPr>
+        <w:ind w:left="5760" w:hanging="480"/>
+      </w:pPr>
+      <w:rPr>
+        <w:rFonts w:ascii="Wingdings" w:hAnsi="Wingdings" w:hint="default"/>
+      </w:rPr>
+    </w:lvl>
+    <w:lvl w:ilvl="6" w:tplc="04090001" w:tentative="1">
+      <w:start w:val="1"/>
+      <w:numFmt w:val="bullet"/>
+      <w:lvlText w:val=""/>
+      <w:lvlJc w:val="left"/>
+      <w:pPr>
+        <w:ind w:left="6240" w:hanging="480"/>
+      </w:pPr>
+      <w:rPr>
+        <w:rFonts w:ascii="Wingdings" w:hAnsi="Wingdings" w:hint="default"/>
+      </w:rPr>
+    </w:lvl>
+    <w:lvl w:ilvl="7" w:tplc="04090003" w:tentative="1">
+      <w:start w:val="1"/>
+      <w:numFmt w:val="bullet"/>
+      <w:lvlText w:val=""/>
+      <w:lvlJc w:val="left"/>
+      <w:pPr>
+        <w:ind w:left="6720" w:hanging="480"/>
+      </w:pPr>
+      <w:rPr>
+        <w:rFonts w:ascii="Wingdings" w:hAnsi="Wingdings" w:hint="default"/>
+      </w:rPr>
+    </w:lvl>
+    <w:lvl w:ilvl="8" w:tplc="04090005" w:tentative="1">
+      <w:start w:val="1"/>
+      <w:numFmt w:val="bullet"/>
+      <w:lvlText w:val=""/>
+      <w:lvlJc w:val="left"/>
+      <w:pPr>
+        <w:ind w:left="7200" w:hanging="480"/>
+      </w:pPr>
+      <w:rPr>
+        <w:rFonts w:ascii="Wingdings" w:hAnsi="Wingdings" w:hint="default"/>
+      </w:rPr>
+    </w:lvl>
+  </w:abstractNum>
+  <w:abstractNum w:abstractNumId="3">
+    <w:nsid w:val="7AB71F5E"/>
+    <w:multiLevelType w:val="hybridMultilevel"/>
+    <w:tmpl w:val="1AB26D58"/>
+    <w:lvl w:ilvl="0" w:tplc="7070188C">
+      <w:numFmt w:val="bullet"/>
+      <w:lvlText w:val="-"/>
+      <w:lvlJc w:val="left"/>
+      <w:pPr>
+        <w:ind w:left="3240" w:hanging="360"/>
+      </w:pPr>
+      <w:rPr>
+        <w:rFonts w:ascii="Calibri" w:eastAsiaTheme="minorEastAsia" w:hAnsi="Calibri" w:cstheme="minorBidi" w:hint="default"/>
+      </w:rPr>
+    </w:lvl>
+    <w:lvl w:ilvl="1" w:tplc="04090003" w:tentative="1">
+      <w:start w:val="1"/>
+      <w:numFmt w:val="bullet"/>
+      <w:lvlText w:val=""/>
+      <w:lvlJc w:val="left"/>
+      <w:pPr>
+        <w:ind w:left="3840" w:hanging="480"/>
+      </w:pPr>
+      <w:rPr>
+        <w:rFonts w:ascii="Wingdings" w:hAnsi="Wingdings" w:hint="default"/>
+      </w:rPr>
+    </w:lvl>
+    <w:lvl w:ilvl="2" w:tplc="04090005" w:tentative="1">
+      <w:start w:val="1"/>
+      <w:numFmt w:val="bullet"/>
+      <w:lvlText w:val=""/>
+      <w:lvlJc w:val="left"/>
+      <w:pPr>
+        <w:ind w:left="4320" w:hanging="480"/>
+      </w:pPr>
+      <w:rPr>
+        <w:rFonts w:ascii="Wingdings" w:hAnsi="Wingdings" w:hint="default"/>
+      </w:rPr>
+    </w:lvl>
+    <w:lvl w:ilvl="3" w:tplc="04090001" w:tentative="1">
+      <w:start w:val="1"/>
+      <w:numFmt w:val="bullet"/>
+      <w:lvlText w:val=""/>
+      <w:lvlJc w:val="left"/>
+      <w:pPr>
+        <w:ind w:left="4800" w:hanging="480"/>
+      </w:pPr>
+      <w:rPr>
+        <w:rFonts w:ascii="Wingdings" w:hAnsi="Wingdings" w:hint="default"/>
+      </w:rPr>
+    </w:lvl>
+    <w:lvl w:ilvl="4" w:tplc="04090003" w:tentative="1">
+      <w:start w:val="1"/>
+      <w:numFmt w:val="bullet"/>
+      <w:lvlText w:val=""/>
+      <w:lvlJc w:val="left"/>
+      <w:pPr>
+        <w:ind w:left="5280" w:hanging="480"/>
+      </w:pPr>
+      <w:rPr>
+        <w:rFonts w:ascii="Wingdings" w:hAnsi="Wingdings" w:hint="default"/>
+      </w:rPr>
+    </w:lvl>
+    <w:lvl w:ilvl="5" w:tplc="04090005" w:tentative="1">
+      <w:start w:val="1"/>
+      <w:numFmt w:val="bullet"/>
+      <w:lvlText w:val=""/>
+      <w:lvlJc w:val="left"/>
+      <w:pPr>
+        <w:ind w:left="5760" w:hanging="480"/>
+      </w:pPr>
+      <w:rPr>
+        <w:rFonts w:ascii="Wingdings" w:hAnsi="Wingdings" w:hint="default"/>
+      </w:rPr>
+    </w:lvl>
+    <w:lvl w:ilvl="6" w:tplc="04090001" w:tentative="1">
+      <w:start w:val="1"/>
+      <w:numFmt w:val="bullet"/>
+      <w:lvlText w:val=""/>
+      <w:lvlJc w:val="left"/>
+      <w:pPr>
+        <w:ind w:left="6240" w:hanging="480"/>
+      </w:pPr>
+      <w:rPr>
+        <w:rFonts w:ascii="Wingdings" w:hAnsi="Wingdings" w:hint="default"/>
+      </w:rPr>
+    </w:lvl>
+    <w:lvl w:ilvl="7" w:tplc="04090003" w:tentative="1">
+      <w:start w:val="1"/>
+      <w:numFmt w:val="bullet"/>
+      <w:lvlText w:val=""/>
+      <w:lvlJc w:val="left"/>
+      <w:pPr>
+        <w:ind w:left="6720" w:hanging="480"/>
+      </w:pPr>
+      <w:rPr>
+        <w:rFonts w:ascii="Wingdings" w:hAnsi="Wingdings" w:hint="default"/>
+      </w:rPr>
+    </w:lvl>
+    <w:lvl w:ilvl="8" w:tplc="04090005" w:tentative="1">
+      <w:start w:val="1"/>
+      <w:numFmt w:val="bullet"/>
+      <w:lvlText w:val=""/>
+      <w:lvlJc w:val="left"/>
+      <w:pPr>
+        <w:ind w:left="7200" w:hanging="480"/>
+      </w:pPr>
+      <w:rPr>
+        <w:rFonts w:ascii="Wingdings" w:hAnsi="Wingdings" w:hint="default"/>
+      </w:rPr>
+    </w:lvl>
+  </w:abstractNum>
   <w:num w:numId="1">
+    <w:abstractNumId w:val="1"/>
+  </w:num>
+  <w:num w:numId="2">
+    <w:abstractNumId w:val="2"/>
+  </w:num>
+  <w:num w:numId="3">
+    <w:abstractNumId w:val="3"/>
+  </w:num>
+  <w:num w:numId="4">
     <w:abstractNumId w:val="0"/>
+  </w:num>
+  <w:num w:numId="5">
+    <w:abstractNumId w:val="1"/>
+    <w:lvlOverride w:ilvl="0"/>
+    <w:lvlOverride w:ilvl="1"/>
+    <w:lvlOverride w:ilvl="2"/>
+    <w:lvlOverride w:ilvl="3"/>
+    <w:lvlOverride w:ilvl="4"/>
+    <w:lvlOverride w:ilvl="5"/>
+    <w:lvlOverride w:ilvl="6"/>
+    <w:lvlOverride w:ilvl="7"/>
+    <w:lvlOverride w:ilvl="8"/>
   </w:num>
 </w:numbering>
 </file>

</xml_diff>